<commit_message>
adding dynamic linq for the firs ttime
</commit_message>
<xml_diff>
--- a/EnergyReports/documents/Annex7.docx
+++ b/EnergyReports/documents/Annex7.docx
@@ -139,17 +139,7 @@
           <w:szCs w:val="19"/>
           <w:lang w:val="en-US"/>
         </w:rPr>
-        <w:t>Annex7</w:t>
-      </w:r>
-      <w:r>
-        <w:rPr>
-          <w:rFonts w:ascii="Consolas" w:hAnsi="Consolas" w:cs="Consolas"/>
-          <w:color w:val="000000"/>
-          <w:sz w:val="19"/>
-          <w:szCs w:val="19"/>
-          <w:lang w:val="en-US"/>
-        </w:rPr>
-        <w:t>1</w:t>
+        <w:t>Annex71</w:t>
       </w:r>
       <w:r>
         <w:rPr>
@@ -163,21 +153,6 @@
         </w:rPr>
         <w:t>"}</w:t>
       </w:r>
-    </w:p>
-    <w:p>
-      <w:pPr>
-        <w:pStyle w:val="ParagraphStyle128"/>
-        <w:rPr>
-          <w:rStyle w:val="CharacterStyle49"/>
-          <w:rFonts w:asciiTheme="minorHAnsi" w:hAnsiTheme="minorHAnsi" w:cstheme="minorHAnsi"/>
-          <w:b w:val="0"/>
-          <w:color w:val="800000"/>
-          <w:sz w:val="22"/>
-          <w:szCs w:val="22"/>
-          <w:highlight w:val="white"/>
-          <w:lang w:val="en-US"/>
-        </w:rPr>
-      </w:pPr>
     </w:p>
     <w:sectPr>
       <w:pgSz w:w="11908" w:h="16833"/>

</xml_diff>